<commit_message>
Removed state checking from dls
</commit_message>
<xml_diff>
--- a/HW3/report.docx
+++ b/HW3/report.docx
@@ -764,15 +764,7 @@
         </w:numPr>
       </w:pPr>
       <w:r>
-        <w:t>Come up with several board configurations and test your 4 search functions on them (you may re-use the boards from (2</w:t>
-      </w:r>
-      <w:proofErr w:type="gramStart"/>
-      <w:r>
-        <w:t>) )</w:t>
-      </w:r>
-      <w:proofErr w:type="gramEnd"/>
-      <w:r>
-        <w:t xml:space="preserve">. Run your depth-limited search twice, first using as the depth limit the length of the path returned by either your BFS or IDS. Second, use twice that value. Do the returned solutions (or lack thereof) match your expectations? Explain. (1 </w:t>
+        <w:t xml:space="preserve">Come up with several board configurations and test your 4 search functions on them (you may re-use the boards from (2) ). Run your depth-limited search twice, first using as the depth limit the length of the path returned by either your BFS or IDS. Second, use twice that value. Do the returned solutions (or lack thereof) match your expectations? Explain. (1 </w:t>
       </w:r>
       <w:proofErr w:type="spellStart"/>
       <w:r>
@@ -786,7 +778,25 @@
     <w:p>
       <w:pPr>
         <w:ind w:left="720"/>
-      </w:pPr>
+        <w:rPr>
+          <w:b/>
+          <w:bCs/>
+        </w:rPr>
+      </w:pPr>
+      <w:r>
+        <w:rPr>
+          <w:b/>
+          <w:bCs/>
+        </w:rPr>
+        <w:t>First, this problem helped me isolate a bug in my DLS solution (off by one) and another bug in my BFS solution (using shift/unshift improperly).</w:t>
+      </w:r>
+      <w:r>
+        <w:rPr>
+          <w:b/>
+          <w:bCs/>
+        </w:rPr>
+        <w:t xml:space="preserve"> Then, I ended up with a bizarre behavior where the proper depth works but doubling the depth actually causes the search to fail. </w:t>
+      </w:r>
       <w:bookmarkStart w:id="0" w:name="_GoBack"/>
       <w:bookmarkEnd w:id="0"/>
     </w:p>

</xml_diff>

<commit_message>
Added answer to number 7
</commit_message>
<xml_diff>
--- a/HW3/report.docx
+++ b/HW3/report.docx
@@ -795,10 +795,59 @@
           <w:b/>
           <w:bCs/>
         </w:rPr>
-        <w:t xml:space="preserve"> Then, I ended up with a bizarre behavior where the proper depth works but doubling the depth actually causes the search to fail. </w:t>
+        <w:t xml:space="preserve"> Then, I ended up with a bizarre behavior where the proper depth works but doubling the depth </w:t>
+      </w:r>
+      <w:r>
+        <w:rPr>
+          <w:b/>
+          <w:bCs/>
+        </w:rPr>
+        <w:t>causes</w:t>
+      </w:r>
+      <w:r>
+        <w:rPr>
+          <w:b/>
+          <w:bCs/>
+        </w:rPr>
+        <w:t xml:space="preserve"> </w:t>
       </w:r>
       <w:bookmarkStart w:id="0" w:name="_GoBack"/>
       <w:bookmarkEnd w:id="0"/>
+      <w:r>
+        <w:rPr>
+          <w:b/>
+          <w:bCs/>
+        </w:rPr>
+        <w:t>the path length to be larger</w:t>
+      </w:r>
+      <w:r>
+        <w:rPr>
+          <w:b/>
+          <w:bCs/>
+        </w:rPr>
+        <w:t>.</w:t>
+      </w:r>
+      <w:r>
+        <w:rPr>
+          <w:b/>
+          <w:bCs/>
+        </w:rPr>
+        <w:t xml:space="preserve"> Of course, that makes sense because DLS is going to continually deepen until it hits the limit or the goal. That goal path is not necessarily the shortest path.</w:t>
+      </w:r>
+      <w:r>
+        <w:rPr>
+          <w:b/>
+          <w:bCs/>
+        </w:rPr>
+        <w:t xml:space="preserve"> </w:t>
+      </w:r>
+      <w:r>
+        <w:rPr>
+          <w:b/>
+          <w:bCs/>
+        </w:rPr>
+        <w:t>When DLS is restricted to the proper length, it’s going to get it right.</w:t>
+      </w:r>
     </w:p>
     <w:p>
       <w:pPr>

</xml_diff>